<commit_message>
Continued Shapes extraction, commit does not work yet
</commit_message>
<xml_diff>
--- a/QseEvolvingKgWebApp/notes/1123Hose.docx
+++ b/QseEvolvingKgWebApp/notes/1123Hose.docx
@@ -184,7 +184,20 @@
         <w:rPr>
           <w:lang w:val="de-DE"/>
         </w:rPr>
-        <w:t xml:space="preserve">Research muss noch genauer werden: Welche Tools gibt es schon, wie funktioniert QSE genau, weitere </w:t>
+        <w:t xml:space="preserve">Research muss noch genauer werden: Welche Tools gibt es schon, </w:t>
+      </w:r>
+      <w:r>
+        <w:rPr>
+          <w:color w:val="ED7D31" w:themeColor="accent2"/>
+          <w:lang w:val="de-DE"/>
+        </w:rPr>
+        <w:t>wie funktioniert QSE genau</w:t>
+      </w:r>
+      <w:r>
+        <w:rPr>
+          <w:lang w:val="de-DE"/>
+        </w:rPr>
+        <w:t xml:space="preserve">, weitere </w:t>
       </w:r>
       <w:proofErr w:type="spellStart"/>
       <w:r>

</xml_diff>